<commit_message>
Massive Update including all Data Objects Definitions / New Class Lists for CbC Objects, etc.  Good baseline.
</commit_message>
<xml_diff>
--- a/DataSetLayout.docx
+++ b/DataSetLayout.docx
@@ -6,281 +6,10 @@
       <w:pPr>
         <w:pStyle w:val="ListParagraph"/>
         <w:numPr>
-          <w:ilvl w:val="0"/>
-          <w:numId w:val="1"/>
-        </w:numPr>
-      </w:pPr>
-      <w:proofErr w:type="spellStart"/>
-      <w:r>
-        <w:t>CarryoutByChrislyn</w:t>
-      </w:r>
-      <w:proofErr w:type="spellEnd"/>
-    </w:p>
-    <w:p>
-      <w:pPr>
-        <w:pStyle w:val="ListParagraph"/>
-        <w:numPr>
-          <w:ilvl w:val="1"/>
-          <w:numId w:val="1"/>
-        </w:numPr>
-      </w:pPr>
-      <w:proofErr w:type="spellStart"/>
-      <w:r>
-        <w:t>ClassLibrary</w:t>
-      </w:r>
-      <w:proofErr w:type="spellEnd"/>
-    </w:p>
-    <w:p>
-      <w:pPr>
-        <w:pStyle w:val="ListParagraph"/>
-        <w:numPr>
-          <w:ilvl w:val="1"/>
-          <w:numId w:val="1"/>
-        </w:numPr>
-      </w:pPr>
-      <w:r>
-        <w:t>Excel</w:t>
-      </w:r>
-    </w:p>
-    <w:p>
-      <w:pPr>
-        <w:pStyle w:val="ListParagraph"/>
-        <w:numPr>
-          <w:ilvl w:val="2"/>
-          <w:numId w:val="1"/>
-        </w:numPr>
-      </w:pPr>
-      <w:proofErr w:type="spellStart"/>
-      <w:r>
-        <w:t>GetOrders</w:t>
-      </w:r>
-      <w:proofErr w:type="spellEnd"/>
-      <w:r>
-        <w:t xml:space="preserve"> – open file / read excel file to XL </w:t>
-      </w:r>
-      <w:proofErr w:type="spellStart"/>
-      <w:r>
-        <w:t>XLOrders</w:t>
-      </w:r>
-      <w:proofErr w:type="spellEnd"/>
-    </w:p>
-    <w:p>
-      <w:pPr>
-        <w:pStyle w:val="ListParagraph"/>
-        <w:numPr>
-          <w:ilvl w:val="2"/>
-          <w:numId w:val="1"/>
-        </w:numPr>
-      </w:pPr>
-      <w:proofErr w:type="spellStart"/>
-      <w:r>
-        <w:t>XLOrders</w:t>
-      </w:r>
-      <w:proofErr w:type="spellEnd"/>
-      <w:r>
-        <w:t xml:space="preserve"> </w:t>
-      </w:r>
-    </w:p>
-    <w:p>
-      <w:pPr>
-        <w:pStyle w:val="ListParagraph"/>
-        <w:numPr>
-          <w:ilvl w:val="2"/>
-          <w:numId w:val="1"/>
-        </w:numPr>
-      </w:pPr>
-      <w:proofErr w:type="spellStart"/>
-      <w:r>
-        <w:t>XLOrder</w:t>
-      </w:r>
-      <w:proofErr w:type="spellEnd"/>
-      <w:r>
-        <w:t xml:space="preserve"> header info – fields from excel </w:t>
-      </w:r>
-    </w:p>
-    <w:p>
-      <w:pPr>
-        <w:pStyle w:val="ListParagraph"/>
-        <w:numPr>
-          <w:ilvl w:val="1"/>
-          <w:numId w:val="1"/>
-        </w:numPr>
-      </w:pPr>
-      <w:r>
-        <w:t>Orders</w:t>
-      </w:r>
-    </w:p>
-    <w:p>
-      <w:pPr>
-        <w:pStyle w:val="ListParagraph"/>
-        <w:numPr>
-          <w:ilvl w:val="2"/>
-          <w:numId w:val="1"/>
-        </w:numPr>
-      </w:pPr>
-      <w:r>
-        <w:t>Order</w:t>
-      </w:r>
-    </w:p>
-    <w:p>
-      <w:pPr>
-        <w:pStyle w:val="ListParagraph"/>
-        <w:numPr>
-          <w:ilvl w:val="4"/>
-          <w:numId w:val="1"/>
-        </w:numPr>
-      </w:pPr>
-      <w:r>
-        <w:t>Maps to C# fields</w:t>
-      </w:r>
-    </w:p>
-    <w:p>
-      <w:pPr>
-        <w:pStyle w:val="ListParagraph"/>
-        <w:numPr>
-          <w:ilvl w:val="0"/>
-          <w:numId w:val="2"/>
-        </w:numPr>
-      </w:pPr>
-      <w:r>
-        <w:t>Table</w:t>
-      </w:r>
-    </w:p>
-    <w:p>
-      <w:pPr>
-        <w:pStyle w:val="ListParagraph"/>
-        <w:numPr>
-          <w:ilvl w:val="1"/>
-          <w:numId w:val="2"/>
-        </w:numPr>
-      </w:pPr>
-      <w:proofErr w:type="spellStart"/>
-      <w:proofErr w:type="gramStart"/>
-      <w:r>
-        <w:t>Get</w:t>
-      </w:r>
-      <w:r>
-        <w:t>Value</w:t>
-      </w:r>
-      <w:proofErr w:type="spellEnd"/>
-      <w:r>
-        <w:t>(</w:t>
-      </w:r>
-      <w:proofErr w:type="gramEnd"/>
-      <w:r>
-        <w:t>Col, Row)</w:t>
-      </w:r>
-    </w:p>
-    <w:p>
-      <w:pPr>
-        <w:pStyle w:val="ListParagraph"/>
-        <w:numPr>
-          <w:ilvl w:val="1"/>
-          <w:numId w:val="2"/>
-        </w:numPr>
-      </w:pPr>
-      <w:r>
-        <w:t>Rows</w:t>
-      </w:r>
-    </w:p>
-    <w:p>
-      <w:pPr>
-        <w:pStyle w:val="ListParagraph"/>
-        <w:numPr>
-          <w:ilvl w:val="2"/>
-          <w:numId w:val="2"/>
-        </w:numPr>
-      </w:pPr>
-      <w:r>
-        <w:t>Row</w:t>
-      </w:r>
-    </w:p>
-    <w:p>
-      <w:pPr>
-        <w:pStyle w:val="ListParagraph"/>
-        <w:numPr>
-          <w:ilvl w:val="3"/>
-          <w:numId w:val="2"/>
-        </w:numPr>
-      </w:pPr>
-      <w:r>
-        <w:t>Column</w:t>
-      </w:r>
-      <w:r>
-        <w:t>s</w:t>
-      </w:r>
-    </w:p>
-    <w:p>
-      <w:pPr>
-        <w:pStyle w:val="ListParagraph"/>
-        <w:numPr>
-          <w:ilvl w:val="1"/>
-          <w:numId w:val="2"/>
-        </w:numPr>
-      </w:pPr>
-      <w:r>
-        <w:t>Columns</w:t>
-      </w:r>
-    </w:p>
-    <w:p>
-      <w:pPr>
-        <w:pStyle w:val="ListParagraph"/>
-        <w:numPr>
-          <w:ilvl w:val="2"/>
-          <w:numId w:val="2"/>
-        </w:numPr>
-      </w:pPr>
-      <w:r>
-        <w:t>Column</w:t>
-      </w:r>
-    </w:p>
-    <w:p>
-      <w:pPr>
-        <w:pStyle w:val="ListParagraph"/>
-        <w:numPr>
-          <w:ilvl w:val="3"/>
-          <w:numId w:val="2"/>
-        </w:numPr>
-      </w:pPr>
-      <w:r>
-        <w:t>Name</w:t>
-      </w:r>
-    </w:p>
-    <w:p>
-      <w:pPr>
-        <w:pStyle w:val="ListParagraph"/>
-        <w:numPr>
-          <w:ilvl w:val="3"/>
-          <w:numId w:val="2"/>
-        </w:numPr>
-      </w:pPr>
-      <w:r>
-        <w:t>Type</w:t>
-      </w:r>
-    </w:p>
-    <w:p>
-      <w:pPr>
-        <w:pStyle w:val="ListParagraph"/>
-        <w:numPr>
-          <w:ilvl w:val="3"/>
-          <w:numId w:val="2"/>
-        </w:numPr>
-      </w:pPr>
-      <w:r>
-        <w:t>Rows</w:t>
-      </w:r>
-    </w:p>
-    <w:p>
-      <w:pPr>
-        <w:pStyle w:val="ListParagraph"/>
-        <w:numPr>
           <w:ilvl w:val="4"/>
           <w:numId w:val="2"/>
         </w:numPr>
       </w:pPr>
-      <w:r>
-        <w:t>Row</w:t>
-      </w:r>
     </w:p>
     <w:sectPr>
       <w:pgSz w:w="12240" w:h="15840"/>

</xml_diff>

<commit_message>
Major commit from first time on mac.
</commit_message>
<xml_diff>
--- a/DataSetLayout.docx
+++ b/DataSetLayout.docx
@@ -6,10 +6,281 @@
       <w:pPr>
         <w:pStyle w:val="ListParagraph"/>
         <w:numPr>
+          <w:ilvl w:val="0"/>
+          <w:numId w:val="1"/>
+        </w:numPr>
+      </w:pPr>
+      <w:proofErr w:type="spellStart"/>
+      <w:r>
+        <w:t>CarryoutByChrislyn</w:t>
+      </w:r>
+      <w:proofErr w:type="spellEnd"/>
+    </w:p>
+    <w:p>
+      <w:pPr>
+        <w:pStyle w:val="ListParagraph"/>
+        <w:numPr>
+          <w:ilvl w:val="1"/>
+          <w:numId w:val="1"/>
+        </w:numPr>
+      </w:pPr>
+      <w:proofErr w:type="spellStart"/>
+      <w:r>
+        <w:t>ClassLibrary</w:t>
+      </w:r>
+      <w:proofErr w:type="spellEnd"/>
+    </w:p>
+    <w:p>
+      <w:pPr>
+        <w:pStyle w:val="ListParagraph"/>
+        <w:numPr>
+          <w:ilvl w:val="1"/>
+          <w:numId w:val="1"/>
+        </w:numPr>
+      </w:pPr>
+      <w:r>
+        <w:t>Excel</w:t>
+      </w:r>
+    </w:p>
+    <w:p>
+      <w:pPr>
+        <w:pStyle w:val="ListParagraph"/>
+        <w:numPr>
+          <w:ilvl w:val="2"/>
+          <w:numId w:val="1"/>
+        </w:numPr>
+      </w:pPr>
+      <w:proofErr w:type="spellStart"/>
+      <w:r>
+        <w:t>GetOrders</w:t>
+      </w:r>
+      <w:proofErr w:type="spellEnd"/>
+      <w:r>
+        <w:t xml:space="preserve"> – open file / read excel file to XL </w:t>
+      </w:r>
+      <w:proofErr w:type="spellStart"/>
+      <w:r>
+        <w:t>XLOrders</w:t>
+      </w:r>
+      <w:proofErr w:type="spellEnd"/>
+    </w:p>
+    <w:p>
+      <w:pPr>
+        <w:pStyle w:val="ListParagraph"/>
+        <w:numPr>
+          <w:ilvl w:val="2"/>
+          <w:numId w:val="1"/>
+        </w:numPr>
+      </w:pPr>
+      <w:proofErr w:type="spellStart"/>
+      <w:r>
+        <w:t>XLOrders</w:t>
+      </w:r>
+      <w:proofErr w:type="spellEnd"/>
+      <w:r>
+        <w:t xml:space="preserve"> </w:t>
+      </w:r>
+    </w:p>
+    <w:p>
+      <w:pPr>
+        <w:pStyle w:val="ListParagraph"/>
+        <w:numPr>
+          <w:ilvl w:val="2"/>
+          <w:numId w:val="1"/>
+        </w:numPr>
+      </w:pPr>
+      <w:proofErr w:type="spellStart"/>
+      <w:r>
+        <w:t>XLOrder</w:t>
+      </w:r>
+      <w:proofErr w:type="spellEnd"/>
+      <w:r>
+        <w:t xml:space="preserve"> header info – fields from excel </w:t>
+      </w:r>
+    </w:p>
+    <w:p>
+      <w:pPr>
+        <w:pStyle w:val="ListParagraph"/>
+        <w:numPr>
+          <w:ilvl w:val="1"/>
+          <w:numId w:val="1"/>
+        </w:numPr>
+      </w:pPr>
+      <w:r>
+        <w:t>Orders</w:t>
+      </w:r>
+    </w:p>
+    <w:p>
+      <w:pPr>
+        <w:pStyle w:val="ListParagraph"/>
+        <w:numPr>
+          <w:ilvl w:val="2"/>
+          <w:numId w:val="1"/>
+        </w:numPr>
+      </w:pPr>
+      <w:r>
+        <w:t>Order</w:t>
+      </w:r>
+    </w:p>
+    <w:p>
+      <w:pPr>
+        <w:pStyle w:val="ListParagraph"/>
+        <w:numPr>
+          <w:ilvl w:val="4"/>
+          <w:numId w:val="1"/>
+        </w:numPr>
+      </w:pPr>
+      <w:r>
+        <w:t>Maps to C# fields</w:t>
+      </w:r>
+    </w:p>
+    <w:p>
+      <w:pPr>
+        <w:pStyle w:val="ListParagraph"/>
+        <w:numPr>
+          <w:ilvl w:val="0"/>
+          <w:numId w:val="2"/>
+        </w:numPr>
+      </w:pPr>
+      <w:r>
+        <w:t>Table</w:t>
+      </w:r>
+    </w:p>
+    <w:p>
+      <w:pPr>
+        <w:pStyle w:val="ListParagraph"/>
+        <w:numPr>
+          <w:ilvl w:val="1"/>
+          <w:numId w:val="2"/>
+        </w:numPr>
+      </w:pPr>
+      <w:proofErr w:type="spellStart"/>
+      <w:proofErr w:type="gramStart"/>
+      <w:r>
+        <w:t>Get</w:t>
+      </w:r>
+      <w:r>
+        <w:t>Value</w:t>
+      </w:r>
+      <w:proofErr w:type="spellEnd"/>
+      <w:r>
+        <w:t>(</w:t>
+      </w:r>
+      <w:proofErr w:type="gramEnd"/>
+      <w:r>
+        <w:t>Col, Row)</w:t>
+      </w:r>
+    </w:p>
+    <w:p>
+      <w:pPr>
+        <w:pStyle w:val="ListParagraph"/>
+        <w:numPr>
+          <w:ilvl w:val="1"/>
+          <w:numId w:val="2"/>
+        </w:numPr>
+      </w:pPr>
+      <w:r>
+        <w:t>Rows</w:t>
+      </w:r>
+    </w:p>
+    <w:p>
+      <w:pPr>
+        <w:pStyle w:val="ListParagraph"/>
+        <w:numPr>
+          <w:ilvl w:val="2"/>
+          <w:numId w:val="2"/>
+        </w:numPr>
+      </w:pPr>
+      <w:r>
+        <w:t>Row</w:t>
+      </w:r>
+    </w:p>
+    <w:p>
+      <w:pPr>
+        <w:pStyle w:val="ListParagraph"/>
+        <w:numPr>
+          <w:ilvl w:val="3"/>
+          <w:numId w:val="2"/>
+        </w:numPr>
+      </w:pPr>
+      <w:r>
+        <w:t>Column</w:t>
+      </w:r>
+      <w:r>
+        <w:t>s</w:t>
+      </w:r>
+    </w:p>
+    <w:p>
+      <w:pPr>
+        <w:pStyle w:val="ListParagraph"/>
+        <w:numPr>
+          <w:ilvl w:val="1"/>
+          <w:numId w:val="2"/>
+        </w:numPr>
+      </w:pPr>
+      <w:r>
+        <w:t>Columns</w:t>
+      </w:r>
+    </w:p>
+    <w:p>
+      <w:pPr>
+        <w:pStyle w:val="ListParagraph"/>
+        <w:numPr>
+          <w:ilvl w:val="2"/>
+          <w:numId w:val="2"/>
+        </w:numPr>
+      </w:pPr>
+      <w:r>
+        <w:t>Column</w:t>
+      </w:r>
+    </w:p>
+    <w:p>
+      <w:pPr>
+        <w:pStyle w:val="ListParagraph"/>
+        <w:numPr>
+          <w:ilvl w:val="3"/>
+          <w:numId w:val="2"/>
+        </w:numPr>
+      </w:pPr>
+      <w:r>
+        <w:t>Name</w:t>
+      </w:r>
+    </w:p>
+    <w:p>
+      <w:pPr>
+        <w:pStyle w:val="ListParagraph"/>
+        <w:numPr>
+          <w:ilvl w:val="3"/>
+          <w:numId w:val="2"/>
+        </w:numPr>
+      </w:pPr>
+      <w:r>
+        <w:t>Type</w:t>
+      </w:r>
+    </w:p>
+    <w:p>
+      <w:pPr>
+        <w:pStyle w:val="ListParagraph"/>
+        <w:numPr>
+          <w:ilvl w:val="3"/>
+          <w:numId w:val="2"/>
+        </w:numPr>
+      </w:pPr>
+      <w:r>
+        <w:t>Rows</w:t>
+      </w:r>
+    </w:p>
+    <w:p>
+      <w:pPr>
+        <w:pStyle w:val="ListParagraph"/>
+        <w:numPr>
           <w:ilvl w:val="4"/>
           <w:numId w:val="2"/>
         </w:numPr>
       </w:pPr>
+      <w:r>
+        <w:t>Row</w:t>
+      </w:r>
     </w:p>
     <w:sectPr>
       <w:pgSz w:w="12240" w:h="15840"/>

</xml_diff>

<commit_message>
Major Upload from Mac2
</commit_message>
<xml_diff>
--- a/DataSetLayout.docx
+++ b/DataSetLayout.docx
@@ -6,281 +6,10 @@
       <w:pPr>
         <w:pStyle w:val="ListParagraph"/>
         <w:numPr>
-          <w:ilvl w:val="0"/>
-          <w:numId w:val="1"/>
-        </w:numPr>
-      </w:pPr>
-      <w:proofErr w:type="spellStart"/>
-      <w:r>
-        <w:t>CarryoutByChrislyn</w:t>
-      </w:r>
-      <w:proofErr w:type="spellEnd"/>
-    </w:p>
-    <w:p>
-      <w:pPr>
-        <w:pStyle w:val="ListParagraph"/>
-        <w:numPr>
-          <w:ilvl w:val="1"/>
-          <w:numId w:val="1"/>
-        </w:numPr>
-      </w:pPr>
-      <w:proofErr w:type="spellStart"/>
-      <w:r>
-        <w:t>ClassLibrary</w:t>
-      </w:r>
-      <w:proofErr w:type="spellEnd"/>
-    </w:p>
-    <w:p>
-      <w:pPr>
-        <w:pStyle w:val="ListParagraph"/>
-        <w:numPr>
-          <w:ilvl w:val="1"/>
-          <w:numId w:val="1"/>
-        </w:numPr>
-      </w:pPr>
-      <w:r>
-        <w:t>Excel</w:t>
-      </w:r>
-    </w:p>
-    <w:p>
-      <w:pPr>
-        <w:pStyle w:val="ListParagraph"/>
-        <w:numPr>
-          <w:ilvl w:val="2"/>
-          <w:numId w:val="1"/>
-        </w:numPr>
-      </w:pPr>
-      <w:proofErr w:type="spellStart"/>
-      <w:r>
-        <w:t>GetOrders</w:t>
-      </w:r>
-      <w:proofErr w:type="spellEnd"/>
-      <w:r>
-        <w:t xml:space="preserve"> – open file / read excel file to XL </w:t>
-      </w:r>
-      <w:proofErr w:type="spellStart"/>
-      <w:r>
-        <w:t>XLOrders</w:t>
-      </w:r>
-      <w:proofErr w:type="spellEnd"/>
-    </w:p>
-    <w:p>
-      <w:pPr>
-        <w:pStyle w:val="ListParagraph"/>
-        <w:numPr>
-          <w:ilvl w:val="2"/>
-          <w:numId w:val="1"/>
-        </w:numPr>
-      </w:pPr>
-      <w:proofErr w:type="spellStart"/>
-      <w:r>
-        <w:t>XLOrders</w:t>
-      </w:r>
-      <w:proofErr w:type="spellEnd"/>
-      <w:r>
-        <w:t xml:space="preserve"> </w:t>
-      </w:r>
-    </w:p>
-    <w:p>
-      <w:pPr>
-        <w:pStyle w:val="ListParagraph"/>
-        <w:numPr>
-          <w:ilvl w:val="2"/>
-          <w:numId w:val="1"/>
-        </w:numPr>
-      </w:pPr>
-      <w:proofErr w:type="spellStart"/>
-      <w:r>
-        <w:t>XLOrder</w:t>
-      </w:r>
-      <w:proofErr w:type="spellEnd"/>
-      <w:r>
-        <w:t xml:space="preserve"> header info – fields from excel </w:t>
-      </w:r>
-    </w:p>
-    <w:p>
-      <w:pPr>
-        <w:pStyle w:val="ListParagraph"/>
-        <w:numPr>
-          <w:ilvl w:val="1"/>
-          <w:numId w:val="1"/>
-        </w:numPr>
-      </w:pPr>
-      <w:r>
-        <w:t>Orders</w:t>
-      </w:r>
-    </w:p>
-    <w:p>
-      <w:pPr>
-        <w:pStyle w:val="ListParagraph"/>
-        <w:numPr>
-          <w:ilvl w:val="2"/>
-          <w:numId w:val="1"/>
-        </w:numPr>
-      </w:pPr>
-      <w:r>
-        <w:t>Order</w:t>
-      </w:r>
-    </w:p>
-    <w:p>
-      <w:pPr>
-        <w:pStyle w:val="ListParagraph"/>
-        <w:numPr>
-          <w:ilvl w:val="4"/>
-          <w:numId w:val="1"/>
-        </w:numPr>
-      </w:pPr>
-      <w:r>
-        <w:t>Maps to C# fields</w:t>
-      </w:r>
-    </w:p>
-    <w:p>
-      <w:pPr>
-        <w:pStyle w:val="ListParagraph"/>
-        <w:numPr>
-          <w:ilvl w:val="0"/>
-          <w:numId w:val="2"/>
-        </w:numPr>
-      </w:pPr>
-      <w:r>
-        <w:t>Table</w:t>
-      </w:r>
-    </w:p>
-    <w:p>
-      <w:pPr>
-        <w:pStyle w:val="ListParagraph"/>
-        <w:numPr>
-          <w:ilvl w:val="1"/>
-          <w:numId w:val="2"/>
-        </w:numPr>
-      </w:pPr>
-      <w:proofErr w:type="spellStart"/>
-      <w:proofErr w:type="gramStart"/>
-      <w:r>
-        <w:t>Get</w:t>
-      </w:r>
-      <w:r>
-        <w:t>Value</w:t>
-      </w:r>
-      <w:proofErr w:type="spellEnd"/>
-      <w:r>
-        <w:t>(</w:t>
-      </w:r>
-      <w:proofErr w:type="gramEnd"/>
-      <w:r>
-        <w:t>Col, Row)</w:t>
-      </w:r>
-    </w:p>
-    <w:p>
-      <w:pPr>
-        <w:pStyle w:val="ListParagraph"/>
-        <w:numPr>
-          <w:ilvl w:val="1"/>
-          <w:numId w:val="2"/>
-        </w:numPr>
-      </w:pPr>
-      <w:r>
-        <w:t>Rows</w:t>
-      </w:r>
-    </w:p>
-    <w:p>
-      <w:pPr>
-        <w:pStyle w:val="ListParagraph"/>
-        <w:numPr>
-          <w:ilvl w:val="2"/>
-          <w:numId w:val="2"/>
-        </w:numPr>
-      </w:pPr>
-      <w:r>
-        <w:t>Row</w:t>
-      </w:r>
-    </w:p>
-    <w:p>
-      <w:pPr>
-        <w:pStyle w:val="ListParagraph"/>
-        <w:numPr>
-          <w:ilvl w:val="3"/>
-          <w:numId w:val="2"/>
-        </w:numPr>
-      </w:pPr>
-      <w:r>
-        <w:t>Column</w:t>
-      </w:r>
-      <w:r>
-        <w:t>s</w:t>
-      </w:r>
-    </w:p>
-    <w:p>
-      <w:pPr>
-        <w:pStyle w:val="ListParagraph"/>
-        <w:numPr>
-          <w:ilvl w:val="1"/>
-          <w:numId w:val="2"/>
-        </w:numPr>
-      </w:pPr>
-      <w:r>
-        <w:t>Columns</w:t>
-      </w:r>
-    </w:p>
-    <w:p>
-      <w:pPr>
-        <w:pStyle w:val="ListParagraph"/>
-        <w:numPr>
-          <w:ilvl w:val="2"/>
-          <w:numId w:val="2"/>
-        </w:numPr>
-      </w:pPr>
-      <w:r>
-        <w:t>Column</w:t>
-      </w:r>
-    </w:p>
-    <w:p>
-      <w:pPr>
-        <w:pStyle w:val="ListParagraph"/>
-        <w:numPr>
-          <w:ilvl w:val="3"/>
-          <w:numId w:val="2"/>
-        </w:numPr>
-      </w:pPr>
-      <w:r>
-        <w:t>Name</w:t>
-      </w:r>
-    </w:p>
-    <w:p>
-      <w:pPr>
-        <w:pStyle w:val="ListParagraph"/>
-        <w:numPr>
-          <w:ilvl w:val="3"/>
-          <w:numId w:val="2"/>
-        </w:numPr>
-      </w:pPr>
-      <w:r>
-        <w:t>Type</w:t>
-      </w:r>
-    </w:p>
-    <w:p>
-      <w:pPr>
-        <w:pStyle w:val="ListParagraph"/>
-        <w:numPr>
-          <w:ilvl w:val="3"/>
-          <w:numId w:val="2"/>
-        </w:numPr>
-      </w:pPr>
-      <w:r>
-        <w:t>Rows</w:t>
-      </w:r>
-    </w:p>
-    <w:p>
-      <w:pPr>
-        <w:pStyle w:val="ListParagraph"/>
-        <w:numPr>
           <w:ilvl w:val="4"/>
           <w:numId w:val="2"/>
         </w:numPr>
       </w:pPr>
-      <w:r>
-        <w:t>Row</w:t>
-      </w:r>
     </w:p>
     <w:sectPr>
       <w:pgSz w:w="12240" w:h="15840"/>

</xml_diff>